<commit_message>
Added new Arbeitspaket #Meetings; Modification to language in main sections
</commit_message>
<xml_diff>
--- a/docs/project management/Projektantrag.docx
+++ b/docs/project management/Projektantrag.docx
@@ -31,7 +31,6 @@
       </w:pPr>
       <w:bookmarkStart w:id="0" w:name="__RefHeading___Toc139167617"/>
       <w:bookmarkStart w:id="1" w:name="_Toc181813541"/>
-      <w:proofErr w:type="spellStart"/>
       <w:r>
         <w:rPr>
           <w:sz w:val="44"/>
@@ -42,7 +41,6 @@
       </w:r>
       <w:bookmarkEnd w:id="0"/>
       <w:bookmarkEnd w:id="1"/>
-      <w:proofErr w:type="spellEnd"/>
     </w:p>
     <w:p>
       <w:pPr>
@@ -993,23 +991,7 @@
                 <w:b/>
                 <w:sz w:val="16"/>
               </w:rPr>
-              <w:t xml:space="preserve">Bacher </w:t>
-            </w:r>
-            <w:proofErr w:type="spellStart"/>
-            <w:r>
-              <w:rPr>
-                <w:b/>
-                <w:sz w:val="16"/>
-              </w:rPr>
-              <w:t>Sijian</w:t>
-            </w:r>
-            <w:proofErr w:type="spellEnd"/>
-            <w:r>
-              <w:rPr>
-                <w:b/>
-                <w:sz w:val="16"/>
-              </w:rPr>
-              <w:t xml:space="preserve"> Jimmi</w:t>
+              <w:t>Bacher Sijian Jimmi</w:t>
             </w:r>
           </w:p>
         </w:tc>
@@ -1244,33 +1226,8 @@
                 <w:b/>
                 <w:sz w:val="16"/>
               </w:rPr>
-              <w:t xml:space="preserve">FH Prof. DI </w:t>
+              <w:t>FH Prof. DI MSc Christoph Veigl</w:t>
             </w:r>
-            <w:proofErr w:type="spellStart"/>
-            <w:r>
-              <w:rPr>
-                <w:b/>
-                <w:sz w:val="16"/>
-              </w:rPr>
-              <w:t>MSc</w:t>
-            </w:r>
-            <w:proofErr w:type="spellEnd"/>
-            <w:r>
-              <w:rPr>
-                <w:b/>
-                <w:sz w:val="16"/>
-              </w:rPr>
-              <w:t xml:space="preserve"> Christoph </w:t>
-            </w:r>
-            <w:proofErr w:type="spellStart"/>
-            <w:r>
-              <w:rPr>
-                <w:b/>
-                <w:sz w:val="16"/>
-              </w:rPr>
-              <w:t>Veigl</w:t>
-            </w:r>
-            <w:proofErr w:type="spellEnd"/>
           </w:p>
         </w:tc>
         <w:tc>
@@ -1891,7 +1848,13 @@
               <w:rPr>
                 <w:sz w:val="16"/>
               </w:rPr>
-              <w:t>Hinzufügung zusätzlicher Informationen.</w:t>
+              <w:t>Zusätzliche</w:t>
+            </w:r>
+            <w:r>
+              <w:rPr>
+                <w:sz w:val="16"/>
+              </w:rPr>
+              <w:t xml:space="preserve"> Informationen.</w:t>
             </w:r>
           </w:p>
         </w:tc>
@@ -3094,7 +3057,7 @@
               <w:jc w:val="left"/>
             </w:pPr>
             <w:r>
-              <w:t>10</w:t>
+              <w:t>5</w:t>
             </w:r>
           </w:p>
         </w:tc>
@@ -4249,6 +4212,197 @@
       </w:tr>
       <w:tr>
         <w:trPr>
+          <w:trHeight w:val="340"/>
+        </w:trPr>
+        <w:tc>
+          <w:tcPr>
+            <w:tcW w:w="6126" w:type="dxa"/>
+            <w:tcBorders>
+              <w:top w:val="single" w:sz="4" w:space="0" w:color="000000"/>
+              <w:left w:val="single" w:sz="4" w:space="0" w:color="000000"/>
+              <w:bottom w:val="single" w:sz="4" w:space="0" w:color="000000"/>
+            </w:tcBorders>
+            <w:tcMar>
+              <w:top w:w="0" w:type="dxa"/>
+              <w:left w:w="108" w:type="dxa"/>
+              <w:bottom w:w="0" w:type="dxa"/>
+              <w:right w:w="108" w:type="dxa"/>
+            </w:tcMar>
+            <w:vAlign w:val="center"/>
+          </w:tcPr>
+          <w:p>
+            <w:pPr>
+              <w:pStyle w:val="comment"/>
+              <w:jc w:val="left"/>
+            </w:pPr>
+            <w:r>
+              <w:t xml:space="preserve">Zyklische </w:t>
+            </w:r>
+            <w:r>
+              <w:t>Meetings</w:t>
+            </w:r>
+            <w:r>
+              <w:t xml:space="preserve"> mit </w:t>
+            </w:r>
+            <w:r>
+              <w:t>Betreuer</w:t>
+            </w:r>
+          </w:p>
+        </w:tc>
+        <w:tc>
+          <w:tcPr>
+            <w:tcW w:w="459" w:type="dxa"/>
+            <w:tcBorders>
+              <w:top w:val="single" w:sz="4" w:space="0" w:color="000000"/>
+              <w:left w:val="single" w:sz="4" w:space="0" w:color="000000"/>
+              <w:bottom w:val="single" w:sz="4" w:space="0" w:color="000000"/>
+            </w:tcBorders>
+            <w:tcMar>
+              <w:top w:w="0" w:type="dxa"/>
+              <w:left w:w="108" w:type="dxa"/>
+              <w:bottom w:w="0" w:type="dxa"/>
+              <w:right w:w="108" w:type="dxa"/>
+            </w:tcMar>
+            <w:vAlign w:val="center"/>
+          </w:tcPr>
+          <w:p>
+            <w:pPr>
+              <w:pStyle w:val="comment"/>
+              <w:snapToGrid w:val="0"/>
+              <w:jc w:val="left"/>
+            </w:pPr>
+            <w:r>
+              <w:t>V</w:t>
+            </w:r>
+          </w:p>
+        </w:tc>
+        <w:tc>
+          <w:tcPr>
+            <w:tcW w:w="459" w:type="dxa"/>
+            <w:tcBorders>
+              <w:top w:val="single" w:sz="4" w:space="0" w:color="000000"/>
+              <w:left w:val="single" w:sz="4" w:space="0" w:color="000000"/>
+              <w:bottom w:val="single" w:sz="4" w:space="0" w:color="000000"/>
+            </w:tcBorders>
+            <w:tcMar>
+              <w:top w:w="0" w:type="dxa"/>
+              <w:left w:w="108" w:type="dxa"/>
+              <w:bottom w:w="0" w:type="dxa"/>
+              <w:right w:w="108" w:type="dxa"/>
+            </w:tcMar>
+            <w:vAlign w:val="center"/>
+          </w:tcPr>
+          <w:p>
+            <w:pPr>
+              <w:pStyle w:val="comment"/>
+              <w:snapToGrid w:val="0"/>
+              <w:jc w:val="left"/>
+            </w:pPr>
+          </w:p>
+        </w:tc>
+        <w:tc>
+          <w:tcPr>
+            <w:tcW w:w="459" w:type="dxa"/>
+            <w:tcBorders>
+              <w:top w:val="single" w:sz="4" w:space="0" w:color="000000"/>
+              <w:left w:val="single" w:sz="4" w:space="0" w:color="000000"/>
+              <w:bottom w:val="single" w:sz="4" w:space="0" w:color="000000"/>
+            </w:tcBorders>
+            <w:tcMar>
+              <w:top w:w="0" w:type="dxa"/>
+              <w:left w:w="108" w:type="dxa"/>
+              <w:bottom w:w="0" w:type="dxa"/>
+              <w:right w:w="108" w:type="dxa"/>
+            </w:tcMar>
+            <w:vAlign w:val="center"/>
+          </w:tcPr>
+          <w:p>
+            <w:pPr>
+              <w:pStyle w:val="comment"/>
+              <w:snapToGrid w:val="0"/>
+              <w:jc w:val="left"/>
+            </w:pPr>
+          </w:p>
+        </w:tc>
+        <w:tc>
+          <w:tcPr>
+            <w:tcW w:w="463" w:type="dxa"/>
+            <w:tcBorders>
+              <w:top w:val="single" w:sz="4" w:space="0" w:color="000000"/>
+              <w:left w:val="single" w:sz="4" w:space="0" w:color="000000"/>
+              <w:bottom w:val="single" w:sz="4" w:space="0" w:color="000000"/>
+            </w:tcBorders>
+            <w:tcMar>
+              <w:top w:w="0" w:type="dxa"/>
+              <w:left w:w="108" w:type="dxa"/>
+              <w:bottom w:w="0" w:type="dxa"/>
+              <w:right w:w="108" w:type="dxa"/>
+            </w:tcMar>
+            <w:vAlign w:val="center"/>
+          </w:tcPr>
+          <w:p>
+            <w:pPr>
+              <w:pStyle w:val="comment"/>
+              <w:snapToGrid w:val="0"/>
+              <w:jc w:val="left"/>
+            </w:pPr>
+          </w:p>
+        </w:tc>
+        <w:tc>
+          <w:tcPr>
+            <w:tcW w:w="399" w:type="dxa"/>
+            <w:tcBorders>
+              <w:top w:val="single" w:sz="4" w:space="0" w:color="000000"/>
+              <w:left w:val="single" w:sz="4" w:space="0" w:color="000000"/>
+              <w:bottom w:val="single" w:sz="4" w:space="0" w:color="000000"/>
+            </w:tcBorders>
+            <w:tcMar>
+              <w:top w:w="0" w:type="dxa"/>
+              <w:left w:w="108" w:type="dxa"/>
+              <w:bottom w:w="0" w:type="dxa"/>
+              <w:right w:w="108" w:type="dxa"/>
+            </w:tcMar>
+            <w:vAlign w:val="center"/>
+          </w:tcPr>
+          <w:p>
+            <w:pPr>
+              <w:pStyle w:val="comment"/>
+              <w:snapToGrid w:val="0"/>
+              <w:jc w:val="left"/>
+            </w:pPr>
+          </w:p>
+        </w:tc>
+        <w:tc>
+          <w:tcPr>
+            <w:tcW w:w="742" w:type="dxa"/>
+            <w:tcBorders>
+              <w:top w:val="single" w:sz="4" w:space="0" w:color="000000"/>
+              <w:left w:val="single" w:sz="4" w:space="0" w:color="000000"/>
+              <w:bottom w:val="single" w:sz="4" w:space="0" w:color="000000"/>
+              <w:right w:val="single" w:sz="4" w:space="0" w:color="000000"/>
+            </w:tcBorders>
+            <w:tcMar>
+              <w:top w:w="0" w:type="dxa"/>
+              <w:left w:w="108" w:type="dxa"/>
+              <w:bottom w:w="0" w:type="dxa"/>
+              <w:right w:w="108" w:type="dxa"/>
+            </w:tcMar>
+            <w:vAlign w:val="center"/>
+          </w:tcPr>
+          <w:p>
+            <w:pPr>
+              <w:pStyle w:val="comment"/>
+              <w:snapToGrid w:val="0"/>
+              <w:jc w:val="left"/>
+            </w:pPr>
+            <w:r>
+              <w:t>5</w:t>
+            </w:r>
+          </w:p>
+        </w:tc>
+      </w:tr>
+      <w:tr>
+        <w:trPr>
           <w:cantSplit/>
           <w:trHeight w:val="340"/>
         </w:trPr>
@@ -4725,21 +4879,31 @@
         <w:rPr>
           <w:lang w:val="de-AT"/>
         </w:rPr>
-        <w:t xml:space="preserve">In diesem Projekt geht es um den FABI (Flexible </w:t>
-      </w:r>
-      <w:proofErr w:type="spellStart"/>
+        <w:t xml:space="preserve">In diesem Projekt geht es um </w:t>
+      </w:r>
       <w:r>
         <w:rPr>
           <w:lang w:val="de-AT"/>
         </w:rPr>
-        <w:t>Assistive</w:t>
-      </w:r>
-      <w:proofErr w:type="spellEnd"/>
+        <w:t>das</w:t>
+      </w:r>
       <w:r>
         <w:rPr>
           <w:lang w:val="de-AT"/>
         </w:rPr>
-        <w:t xml:space="preserve"> Button Interface </w:t>
+        <w:t xml:space="preserve"> </w:t>
+      </w:r>
+      <w:r>
+        <w:rPr>
+          <w:lang w:val="de-AT"/>
+        </w:rPr>
+        <w:t>FABI-Eingabesystem</w:t>
+      </w:r>
+      <w:r>
+        <w:rPr>
+          <w:lang w:val="de-AT"/>
+        </w:rPr>
+        <w:t xml:space="preserve"> (Flexible Assistive Button Interface </w:t>
       </w:r>
       <w:hyperlink r:id="rId9" w:history="1">
         <w:r>
@@ -4754,21 +4918,19 @@
         <w:rPr>
           <w:lang w:val="de-AT"/>
         </w:rPr>
-        <w:t xml:space="preserve">). Das FABI ermöglicht die Computerbedienung mit alternativen Eingabemöglichkeiten und ist insbesondere für Menschen geeignet, die auf alternative Eingabegeräte angewiesen sind, darunter z.B. DIY-Lösungen auf Basis von Tastern, Drucksensoren, IMUs, et </w:t>
-      </w:r>
-      <w:proofErr w:type="spellStart"/>
+        <w:t xml:space="preserve">). </w:t>
+      </w:r>
       <w:r>
         <w:rPr>
           <w:lang w:val="de-AT"/>
         </w:rPr>
-        <w:t>cetera</w:t>
-      </w:r>
-      <w:proofErr w:type="spellEnd"/>
+        <w:t xml:space="preserve">Jenes System </w:t>
+      </w:r>
       <w:r>
         <w:rPr>
           <w:lang w:val="de-AT"/>
         </w:rPr>
-        <w:t>.</w:t>
+        <w:t>ermöglicht die Computerbedienung mit alternativen Eingabemöglichkeiten und ist insbesondere für Menschen geeignet, die auf alternative Eingabegeräte angewiesen sind, darunter z.B. DIY-Lösungen auf Basis von Tastern, Drucksensoren, IMUs, et cetera.</w:t>
       </w:r>
     </w:p>
     <w:p>
@@ -4785,7 +4947,6 @@
         <w:t xml:space="preserve">Als Open-Source-Projekt von </w:t>
       </w:r>
       <w:hyperlink r:id="rId10" w:history="1">
-        <w:proofErr w:type="spellStart"/>
         <w:r>
           <w:rPr>
             <w:rStyle w:val="Hyperlink"/>
@@ -4793,7 +4954,6 @@
           </w:rPr>
           <w:t>AsTerRICS</w:t>
         </w:r>
-        <w:proofErr w:type="spellEnd"/>
       </w:hyperlink>
       <w:r>
         <w:rPr>
@@ -4833,7 +4993,19 @@
         <w:rPr>
           <w:lang w:val="de-AT"/>
         </w:rPr>
-        <w:t>ist FABI besonders relevant im Kontext der Gerätebedienung für Menschen mit eingeschränkter motorischer Funktionalität.</w:t>
+        <w:t xml:space="preserve">ist </w:t>
+      </w:r>
+      <w:r>
+        <w:rPr>
+          <w:lang w:val="de-AT"/>
+        </w:rPr>
+        <w:t xml:space="preserve">dieses Tasteninterface </w:t>
+      </w:r>
+      <w:r>
+        <w:rPr>
+          <w:lang w:val="de-AT"/>
+        </w:rPr>
+        <w:t>besonders relevant im Kontext der Gerätebedienung für Menschen mit eingeschränkter motorischer Funktionalität.</w:t>
       </w:r>
     </w:p>
     <w:p>
@@ -4855,7 +5027,31 @@
         <w:rPr>
           <w:lang w:val="de-AT"/>
         </w:rPr>
-        <w:t>Aktuell kann das FABI durch Anschluss auf externe Geräte wie Computer, Tablets oder Smartphones via USB oder Bluetooth betrieben werden. Die drahtlose Nutzung erfordert jedoch momentan eine zusätzliche Powerbank. Ziel dieses Projekts ist es, den Energieverbrauch des FABIs zu optimieren und eine integrierte, wiederaufladbare Energiequelle in Verbindung mit einem Batterie-Management-System einzubauen. Damit soll die Notwendigkeit einer externen Powerbank entfallen.</w:t>
+        <w:t xml:space="preserve">Aktuell kann das </w:t>
+      </w:r>
+      <w:r>
+        <w:rPr>
+          <w:lang w:val="de-AT"/>
+        </w:rPr>
+        <w:t>FABI-Eingabesystem</w:t>
+      </w:r>
+      <w:r>
+        <w:rPr>
+          <w:lang w:val="de-AT"/>
+        </w:rPr>
+        <w:t xml:space="preserve"> durch Anschluss auf externe Geräte wie Computer, Tablets oder Smartphones via USB oder Bluetooth betrieben werden. Die drahtlose Nutzung erfordert jedoch momentan eine zusätzliche Powerbank. Ziel dieses Projekts ist es, den Energieverbrauch des </w:t>
+      </w:r>
+      <w:r>
+        <w:rPr>
+          <w:lang w:val="de-AT"/>
+        </w:rPr>
+        <w:t>beschriebenen Systems</w:t>
+      </w:r>
+      <w:r>
+        <w:rPr>
+          <w:lang w:val="de-AT"/>
+        </w:rPr>
+        <w:t xml:space="preserve"> zu optimieren und eine integrierte, wiederaufladbare Energiequelle in Verbindung mit einem Batterie-Management-System einzubauen. Damit soll die Notwendigkeit einer externen Powerbank entfallen.</w:t>
       </w:r>
     </w:p>
     <w:p>
@@ -4869,27 +5065,19 @@
         <w:rPr>
           <w:lang w:val="de-AT"/>
         </w:rPr>
-        <w:t xml:space="preserve">Um dieses Ziel zu erreichen, wurden (Datum: 04.11.24, besprochen mit Christoph </w:t>
-      </w:r>
-      <w:proofErr w:type="spellStart"/>
+        <w:t xml:space="preserve">Um dieses Ziel zu erreichen, wurden (Datum: 04.11.24, besprochen mit Christoph Veigl) bereits neue PCB-Designs </w:t>
+      </w:r>
       <w:r>
         <w:rPr>
           <w:lang w:val="de-AT"/>
         </w:rPr>
-        <w:t>Veigl</w:t>
-      </w:r>
-      <w:proofErr w:type="spellEnd"/>
+        <w:t>(</w:t>
+      </w:r>
       <w:r>
         <w:rPr>
           <w:lang w:val="de-AT"/>
         </w:rPr>
-        <w:t xml:space="preserve">) bereits neue PCB-Designs </w:t>
-      </w:r>
-      <w:r>
-        <w:rPr>
-          <w:lang w:val="de-AT"/>
-        </w:rPr>
-        <w:t>(</w:t>
+        <w:t xml:space="preserve">auf Basis von: </w:t>
       </w:r>
       <w:hyperlink r:id="rId12" w:history="1">
         <w:r>
@@ -4949,7 +5137,6 @@
         <w:t xml:space="preserve">von </w:t>
       </w:r>
       <w:hyperlink r:id="rId14" w:history="1">
-        <w:proofErr w:type="spellStart"/>
         <w:r>
           <w:rPr>
             <w:rStyle w:val="Hyperlink"/>
@@ -4958,7 +5145,6 @@
           </w:rPr>
           <w:t>vanessaPrankl</w:t>
         </w:r>
-        <w:proofErr w:type="spellEnd"/>
       </w:hyperlink>
       <w:r>
         <w:rPr>
@@ -5008,7 +5194,25 @@
         <w:rPr>
           <w:lang w:val="de-AT"/>
         </w:rPr>
-        <w:t>erörtert, die Platz für das BM-System und einen geeigneten Akku schaffen soll.</w:t>
+        <w:t xml:space="preserve"> </w:t>
+      </w:r>
+      <w:r>
+        <w:rPr>
+          <w:lang w:val="de-AT"/>
+        </w:rPr>
+        <w:t>erörtert, die Platz für das BM-System und einen geeigneten Akku schaffen soll</w:t>
+      </w:r>
+      <w:r>
+        <w:rPr>
+          <w:lang w:val="de-AT"/>
+        </w:rPr>
+        <w:t>en</w:t>
+      </w:r>
+      <w:r>
+        <w:rPr>
+          <w:lang w:val="de-AT"/>
+        </w:rPr>
+        <w:t>.</w:t>
       </w:r>
     </w:p>
     <w:p>
@@ -5030,35 +5234,31 @@
         <w:rPr>
           <w:lang w:val="de-AT"/>
         </w:rPr>
-        <w:t>Dieses Projekt soll das FABI auf den aktuellen Stand der Marktanforderungen anpassen, insbesondere im Hinblick auf Energieeinsparung. Dadurch wird das FABI hinsichtlich seiner Flexibilität und vielseitigen Anwendbarkeit verbessert und kann dem wachsenden Bedarf von alternativen Eingabegeräten gerecht werden, bedingt durch medizinische Fortschritte, den demografischen Wandel („</w:t>
-      </w:r>
-      <w:proofErr w:type="spellStart"/>
+        <w:t xml:space="preserve">Dieses Projekt soll das </w:t>
+      </w:r>
       <w:r>
         <w:rPr>
           <w:lang w:val="de-AT"/>
         </w:rPr>
-        <w:t>population</w:t>
-      </w:r>
-      <w:proofErr w:type="spellEnd"/>
+        <w:t>FABI-Eingabesystem</w:t>
+      </w:r>
       <w:r>
         <w:rPr>
           <w:lang w:val="de-AT"/>
         </w:rPr>
-        <w:t xml:space="preserve"> </w:t>
-      </w:r>
-      <w:proofErr w:type="spellStart"/>
+        <w:t xml:space="preserve"> auf den aktuellen Stand der Marktanforderungen anpassen, insbesondere im Hinblick auf Energieeinsparung. Dadurch wird das </w:t>
+      </w:r>
       <w:r>
         <w:rPr>
           <w:lang w:val="de-AT"/>
         </w:rPr>
-        <w:t>ageing</w:t>
-      </w:r>
-      <w:proofErr w:type="spellEnd"/>
+        <w:t>beschriebene System</w:t>
+      </w:r>
       <w:r>
         <w:rPr>
           <w:lang w:val="de-AT"/>
         </w:rPr>
-        <w:t>“) und den expandierendem Smart-Home-Markt.</w:t>
+        <w:t xml:space="preserve"> hinsichtlich seiner Flexibilität und vielseitigen Anwendbarkeit verbessert und kann dem wachsenden Bedarf von alternativen Eingabegeräten gerecht werden, bedingt durch medizinische Fortschritte, den demografischen Wandel („population ageing“) und den expandierendem Smart-Home-Markt.</w:t>
       </w:r>
     </w:p>
     <w:p>
@@ -5105,35 +5305,79 @@
         <w:rPr>
           <w:color w:val="auto"/>
         </w:rPr>
-        <w:t>Im Rahmen dieses Projektes soll der FABI3 hinsichtlich seines Energieverbrauchs untersucht und durch geeignete Maßnahmen („</w:t>
-      </w:r>
-      <w:proofErr w:type="spellStart"/>
+        <w:t xml:space="preserve">Im Rahmen dieses Projektes soll </w:t>
+      </w:r>
       <w:r>
         <w:rPr>
           <w:color w:val="auto"/>
         </w:rPr>
-        <w:t>clock</w:t>
-      </w:r>
-      <w:proofErr w:type="spellEnd"/>
+        <w:t>das FABI-Eingabesystem</w:t>
+      </w:r>
       <w:r>
         <w:rPr>
           <w:color w:val="auto"/>
         </w:rPr>
+        <w:t xml:space="preserve"> hinsichtlich seines Energieverbrauchs untersucht und durch geeignete Maßnahmen („clock gating“, verschiedene Schlafmodi, …) optimiert werden. Ziel ist es, </w:t>
+      </w:r>
+      <w:r>
+        <w:rPr>
+          <w:color w:val="auto"/>
+        </w:rPr>
+        <w:t>jenes System</w:t>
+      </w:r>
+      <w:r>
+        <w:rPr>
+          <w:color w:val="auto"/>
+        </w:rPr>
+        <w:t xml:space="preserve"> so anzupassen</w:t>
+      </w:r>
+      <w:r>
+        <w:rPr>
+          <w:color w:val="auto"/>
+        </w:rPr>
+        <w:t xml:space="preserve"> (S</w:t>
+      </w:r>
+      <w:r>
+        <w:rPr>
+          <w:color w:val="auto"/>
+        </w:rPr>
+        <w:t>oftware</w:t>
+      </w:r>
+      <w:r>
+        <w:rPr>
+          <w:color w:val="auto"/>
+        </w:rPr>
         <w:t xml:space="preserve"> </w:t>
       </w:r>
-      <w:proofErr w:type="spellStart"/>
       <w:r>
         <w:rPr>
           <w:color w:val="auto"/>
         </w:rPr>
-        <w:t>gating</w:t>
-      </w:r>
-      <w:proofErr w:type="spellEnd"/>
+        <w:t>als auch</w:t>
+      </w:r>
       <w:r>
         <w:rPr>
           <w:color w:val="auto"/>
         </w:rPr>
-        <w:t>“, verschiedene Schlafmodi, …) optimiert werden. Ziel ist es, den FABI so anzupassen, dass er über eine definierte Zeitspanne zuverlässig mit einer internen Sekundärbatterie betrieben werden kann.</w:t>
+        <w:t xml:space="preserve"> H</w:t>
+      </w:r>
+      <w:r>
+        <w:rPr>
+          <w:color w:val="auto"/>
+        </w:rPr>
+        <w:t>ardware</w:t>
+      </w:r>
+      <w:r>
+        <w:rPr>
+          <w:color w:val="auto"/>
+        </w:rPr>
+        <w:t>)</w:t>
+      </w:r>
+      <w:r>
+        <w:rPr>
+          <w:color w:val="auto"/>
+        </w:rPr>
+        <w:t>, dass er über eine definierte Zeitspanne zuverlässig mit einer internen Sekundärbatterie betrieben werden kann.</w:t>
       </w:r>
     </w:p>
     <w:p>
@@ -5172,7 +5416,31 @@
         <w:rPr>
           <w:color w:val="auto"/>
         </w:rPr>
-        <w:t>Zur Messung des Erfolgs wird eine Dokumentation erstellt, das den Energieverbrauch im „Vorher-Nachher“-Vergleich protokolliert. Dafür werden Durchschnittswerte des Energieverbrauchs in verschiedenen Betriebszuständen des FABI über einen festgelegten Zeitraum gemessen, berechnet und aufgezeichnet. Diese Messungen sollen den regulären Betrieb des Geräts so realistisch wie möglich abbilden.</w:t>
+        <w:t xml:space="preserve">Zur Messung des Erfolgs wird eine Dokumentation erstellt, </w:t>
+      </w:r>
+      <w:r>
+        <w:rPr>
+          <w:color w:val="auto"/>
+        </w:rPr>
+        <w:t>die</w:t>
+      </w:r>
+      <w:r>
+        <w:rPr>
+          <w:color w:val="auto"/>
+        </w:rPr>
+        <w:t xml:space="preserve"> den Energieverbrauch im „Vorher-Nachher“-Vergleich protokolliert. Dafür werden Durchschnittswerte des Energieverbrauchs in verschiedenen Betriebszuständen des </w:t>
+      </w:r>
+      <w:r>
+        <w:rPr>
+          <w:color w:val="auto"/>
+        </w:rPr>
+        <w:t xml:space="preserve">FABI-Eingabesystems </w:t>
+      </w:r>
+      <w:r>
+        <w:rPr>
+          <w:color w:val="auto"/>
+        </w:rPr>
+        <w:t>über einen festgelegten Zeitraum gemessen, berechnet und aufgezeichnet. Diese Messungen sollen den regulären Betrieb des Geräts so realistisch wie möglich abbilden.</w:t>
       </w:r>
     </w:p>
     <w:p>
@@ -5187,7 +5455,19 @@
         <w:rPr>
           <w:color w:val="auto"/>
         </w:rPr>
-        <w:t>Zusätzlich wird das PCB des aktuellen FABI so neugestaltet, dass das Batterie-Management-System und die Sekundärbatterie integriert werden können. Falls erforderlich, wird das Gehäuse entsprechend angepasst, um das neue Design der Hardware hausen zu können.</w:t>
+        <w:t xml:space="preserve">Zusätzlich wird das PCB des aktuellen </w:t>
+      </w:r>
+      <w:r>
+        <w:rPr>
+          <w:color w:val="auto"/>
+        </w:rPr>
+        <w:t>Eingabesystems</w:t>
+      </w:r>
+      <w:r>
+        <w:rPr>
+          <w:color w:val="auto"/>
+        </w:rPr>
+        <w:t xml:space="preserve"> so neugestaltet, dass das Batterie-Management-System und die Sekundärbatterie integriert werden können. Falls erforderlich, wird das Gehäuse entsprechend angepasst, um das neue Design der Hardware hausen zu können.</w:t>
       </w:r>
     </w:p>
     <w:p>
@@ -5219,21 +5499,7 @@
             <w:rStyle w:val="Hyperlink"/>
             <w:i/>
           </w:rPr>
-          <w:t>LP_W FABI3.p</w:t>
-        </w:r>
-        <w:r>
-          <w:rPr>
-            <w:rStyle w:val="Hyperlink"/>
-            <w:i/>
-          </w:rPr>
-          <w:t>r</w:t>
-        </w:r>
-        <w:r>
-          <w:rPr>
-            <w:rStyle w:val="Hyperlink"/>
-            <w:i/>
-          </w:rPr>
-          <w:t>od</w:t>
+          <w:t>LP_W FABI3.prod</w:t>
         </w:r>
       </w:hyperlink>
       <w:r>
@@ -5622,21 +5888,11 @@
           <w:r>
             <w:t xml:space="preserve">/ </w:t>
           </w:r>
-          <w:r>
-            <w:fldChar w:fldCharType="begin"/>
-          </w:r>
-          <w:r>
-            <w:instrText xml:space="preserve"> NUMPAGES \* ARABIC </w:instrText>
-          </w:r>
-          <w:r>
-            <w:fldChar w:fldCharType="separate"/>
-          </w:r>
-          <w:r>
-            <w:t>4</w:t>
-          </w:r>
-          <w:r>
-            <w:fldChar w:fldCharType="end"/>
-          </w:r>
+          <w:fldSimple w:instr=" NUMPAGES \* ARABIC ">
+            <w:r>
+              <w:t>4</w:t>
+            </w:r>
+          </w:fldSimple>
         </w:p>
       </w:tc>
     </w:tr>

</xml_diff>